<commit_message>
1. Add Installation & Upgrade section in User Manual. 2. Removed LicenseTo restriction.
</commit_message>
<xml_diff>
--- a/Doc/Manual/使用手册.docx
+++ b/Doc/Manual/使用手册.docx
@@ -2,8 +2,6 @@
 <file path=word/document.xml><?xml version="1.0" encoding="utf-8"?>
 <w:document xmlns:wpc="http://schemas.microsoft.com/office/word/2010/wordprocessingCanvas" xmlns:mc="http://schemas.openxmlformats.org/markup-compatibility/2006" xmlns:o="urn:schemas-microsoft-com:office:office" xmlns:r="http://schemas.openxmlformats.org/officeDocument/2006/relationships" xmlns:m="http://schemas.openxmlformats.org/officeDocument/2006/math" xmlns:v="urn:schemas-microsoft-com:vml" xmlns:wp14="http://schemas.microsoft.com/office/word/2010/wordprocessingDrawing" xmlns:wp="http://schemas.openxmlformats.org/drawingml/2006/wordprocessingDrawing" xmlns:w10="urn:schemas-microsoft-com:office:word" xmlns:w="http://schemas.openxmlformats.org/wordprocessingml/2006/main" xmlns:w14="http://schemas.microsoft.com/office/word/2010/wordml" xmlns:wpg="http://schemas.microsoft.com/office/word/2010/wordprocessingGroup" xmlns:wpi="http://schemas.microsoft.com/office/word/2010/wordprocessingInk" xmlns:wne="http://schemas.microsoft.com/office/word/2006/wordml" xmlns:wps="http://schemas.microsoft.com/office/word/2010/wordprocessingShape" mc:Ignorable="w14 wp14">
   <w:body>
-    <w:bookmarkStart w:id="0" w:name="_GoBack" w:displacedByCustomXml="next"/>
-    <w:bookmarkEnd w:id="0" w:displacedByCustomXml="next"/>
     <w:sdt>
       <w:sdtPr>
         <w:rPr>
@@ -101,7 +99,6 @@
                 <w:dataBinding w:prefixMappings="xmlns:ns0='http://schemas.openxmlformats.org/package/2006/metadata/core-properties' xmlns:ns1='http://purl.org/dc/elements/1.1/'" w:xpath="/ns0:coreProperties[1]/ns1:title[1]" w:storeItemID="{6C3C8BC8-F283-45AE-878A-BAB7291924A1}"/>
                 <w:text/>
               </w:sdtPr>
-              <w:sdtEndPr/>
               <w:sdtContent>
                 <w:tc>
                   <w:tcPr>
@@ -151,7 +148,6 @@
                 <w:dataBinding w:prefixMappings="xmlns:ns0='http://schemas.openxmlformats.org/package/2006/metadata/core-properties' xmlns:ns1='http://purl.org/dc/elements/1.1/'" w:xpath="/ns0:coreProperties[1]/ns1:subject[1]" w:storeItemID="{6C3C8BC8-F283-45AE-878A-BAB7291924A1}"/>
                 <w:text/>
               </w:sdtPr>
-              <w:sdtEndPr/>
               <w:sdtContent>
                 <w:tc>
                   <w:tcPr>
@@ -258,7 +254,6 @@
                       <w:calendar w:val="gregorian"/>
                     </w:date>
                   </w:sdtPr>
-                  <w:sdtEndPr/>
                   <w:sdtContent>
                     <w:r>
                       <w:rPr>
@@ -387,7 +382,7 @@
           <w:r>
             <w:fldChar w:fldCharType="separate"/>
           </w:r>
-          <w:hyperlink w:anchor="_Toc439110042" w:history="1">
+          <w:hyperlink w:anchor="_Toc439190964" w:history="1">
             <w:r>
               <w:rPr>
                 <w:rStyle w:val="aa"/>
@@ -415,7 +410,7 @@
                 <w:noProof/>
                 <w:webHidden/>
               </w:rPr>
-              <w:instrText xml:space="preserve"> PAGEREF _Toc439110042 \h </w:instrText>
+              <w:instrText xml:space="preserve"> PAGEREF _Toc439190964 \h </w:instrText>
             </w:r>
             <w:r>
               <w:rPr>
@@ -456,7 +451,7 @@
               <w:noProof/>
             </w:rPr>
           </w:pPr>
-          <w:hyperlink w:anchor="_Toc439110043" w:history="1">
+          <w:hyperlink w:anchor="_Toc439190965" w:history="1">
             <w:r>
               <w:rPr>
                 <w:rStyle w:val="aa"/>
@@ -484,7 +479,7 @@
                 <w:noProof/>
                 <w:webHidden/>
               </w:rPr>
-              <w:instrText xml:space="preserve"> PAGEREF _Toc439110043 \h </w:instrText>
+              <w:instrText xml:space="preserve"> PAGEREF _Toc439190965 \h </w:instrText>
             </w:r>
             <w:r>
               <w:rPr>
@@ -525,7 +520,7 @@
               <w:noProof/>
             </w:rPr>
           </w:pPr>
-          <w:hyperlink w:anchor="_Toc439110044" w:history="1">
+          <w:hyperlink w:anchor="_Toc439190966" w:history="1">
             <w:r>
               <w:rPr>
                 <w:rStyle w:val="aa"/>
@@ -553,7 +548,7 @@
                 <w:noProof/>
                 <w:webHidden/>
               </w:rPr>
-              <w:instrText xml:space="preserve"> PAGEREF _Toc439110044 \h </w:instrText>
+              <w:instrText xml:space="preserve"> PAGEREF _Toc439190966 \h </w:instrText>
             </w:r>
             <w:r>
               <w:rPr>
@@ -594,7 +589,7 @@
               <w:noProof/>
             </w:rPr>
           </w:pPr>
-          <w:hyperlink w:anchor="_Toc439110045" w:history="1">
+          <w:hyperlink w:anchor="_Toc439190967" w:history="1">
             <w:r>
               <w:rPr>
                 <w:rStyle w:val="aa"/>
@@ -622,7 +617,7 @@
                 <w:noProof/>
                 <w:webHidden/>
               </w:rPr>
-              <w:instrText xml:space="preserve"> PAGEREF _Toc439110045 \h </w:instrText>
+              <w:instrText xml:space="preserve"> PAGEREF _Toc439190967 \h </w:instrText>
             </w:r>
             <w:r>
               <w:rPr>
@@ -663,7 +658,7 @@
               <w:noProof/>
             </w:rPr>
           </w:pPr>
-          <w:hyperlink w:anchor="_Toc439110046" w:history="1">
+          <w:hyperlink w:anchor="_Toc439190968" w:history="1">
             <w:r>
               <w:rPr>
                 <w:rStyle w:val="aa"/>
@@ -691,7 +686,7 @@
                 <w:noProof/>
                 <w:webHidden/>
               </w:rPr>
-              <w:instrText xml:space="preserve"> PAGEREF _Toc439110046 \h </w:instrText>
+              <w:instrText xml:space="preserve"> PAGEREF _Toc439190968 \h </w:instrText>
             </w:r>
             <w:r>
               <w:rPr>
@@ -732,7 +727,7 @@
               <w:noProof/>
             </w:rPr>
           </w:pPr>
-          <w:hyperlink w:anchor="_Toc439110047" w:history="1">
+          <w:hyperlink w:anchor="_Toc439190969" w:history="1">
             <w:r>
               <w:rPr>
                 <w:rStyle w:val="aa"/>
@@ -760,7 +755,7 @@
                 <w:noProof/>
                 <w:webHidden/>
               </w:rPr>
-              <w:instrText xml:space="preserve"> PAGEREF _Toc439110047 \h </w:instrText>
+              <w:instrText xml:space="preserve"> PAGEREF _Toc439190969 \h </w:instrText>
             </w:r>
             <w:r>
               <w:rPr>
@@ -801,7 +796,7 @@
               <w:noProof/>
             </w:rPr>
           </w:pPr>
-          <w:hyperlink w:anchor="_Toc439110048" w:history="1">
+          <w:hyperlink w:anchor="_Toc439190970" w:history="1">
             <w:r>
               <w:rPr>
                 <w:rStyle w:val="aa"/>
@@ -829,7 +824,7 @@
                 <w:noProof/>
                 <w:webHidden/>
               </w:rPr>
-              <w:instrText xml:space="preserve"> PAGEREF _Toc439110048 \h </w:instrText>
+              <w:instrText xml:space="preserve"> PAGEREF _Toc439190970 \h </w:instrText>
             </w:r>
             <w:r>
               <w:rPr>
@@ -870,7 +865,7 @@
               <w:noProof/>
             </w:rPr>
           </w:pPr>
-          <w:hyperlink w:anchor="_Toc439110049" w:history="1">
+          <w:hyperlink w:anchor="_Toc439190971" w:history="1">
             <w:r>
               <w:rPr>
                 <w:rStyle w:val="aa"/>
@@ -898,7 +893,7 @@
                 <w:noProof/>
                 <w:webHidden/>
               </w:rPr>
-              <w:instrText xml:space="preserve"> PAGEREF _Toc439110049 \h </w:instrText>
+              <w:instrText xml:space="preserve"> PAGEREF _Toc439190971 \h </w:instrText>
             </w:r>
             <w:r>
               <w:rPr>
@@ -939,7 +934,7 @@
               <w:noProof/>
             </w:rPr>
           </w:pPr>
-          <w:hyperlink w:anchor="_Toc439110050" w:history="1">
+          <w:hyperlink w:anchor="_Toc439190972" w:history="1">
             <w:r>
               <w:rPr>
                 <w:rStyle w:val="aa"/>
@@ -967,7 +962,7 @@
                 <w:noProof/>
                 <w:webHidden/>
               </w:rPr>
-              <w:instrText xml:space="preserve"> PAGEREF _Toc439110050 \h </w:instrText>
+              <w:instrText xml:space="preserve"> PAGEREF _Toc439190972 \h </w:instrText>
             </w:r>
             <w:r>
               <w:rPr>
@@ -1008,7 +1003,7 @@
               <w:noProof/>
             </w:rPr>
           </w:pPr>
-          <w:hyperlink w:anchor="_Toc439110051" w:history="1">
+          <w:hyperlink w:anchor="_Toc439190973" w:history="1">
             <w:r>
               <w:rPr>
                 <w:rStyle w:val="aa"/>
@@ -1036,7 +1031,7 @@
                 <w:noProof/>
                 <w:webHidden/>
               </w:rPr>
-              <w:instrText xml:space="preserve"> PAGEREF _Toc439110051 \h </w:instrText>
+              <w:instrText xml:space="preserve"> PAGEREF _Toc439190973 \h </w:instrText>
             </w:r>
             <w:r>
               <w:rPr>
@@ -1077,7 +1072,7 @@
               <w:noProof/>
             </w:rPr>
           </w:pPr>
-          <w:hyperlink w:anchor="_Toc439110052" w:history="1">
+          <w:hyperlink w:anchor="_Toc439190974" w:history="1">
             <w:r>
               <w:rPr>
                 <w:rStyle w:val="aa"/>
@@ -1105,7 +1100,7 @@
                 <w:noProof/>
                 <w:webHidden/>
               </w:rPr>
-              <w:instrText xml:space="preserve"> PAGEREF _Toc439110052 \h </w:instrText>
+              <w:instrText xml:space="preserve"> PAGEREF _Toc439190974 \h </w:instrText>
             </w:r>
             <w:r>
               <w:rPr>
@@ -1146,7 +1141,7 @@
               <w:noProof/>
             </w:rPr>
           </w:pPr>
-          <w:hyperlink w:anchor="_Toc439110053" w:history="1">
+          <w:hyperlink w:anchor="_Toc439190975" w:history="1">
             <w:r>
               <w:rPr>
                 <w:rStyle w:val="aa"/>
@@ -1174,7 +1169,7 @@
                 <w:noProof/>
                 <w:webHidden/>
               </w:rPr>
-              <w:instrText xml:space="preserve"> PAGEREF _Toc439110053 \h </w:instrText>
+              <w:instrText xml:space="preserve"> PAGEREF _Toc439190975 \h </w:instrText>
             </w:r>
             <w:r>
               <w:rPr>
@@ -1215,7 +1210,7 @@
               <w:noProof/>
             </w:rPr>
           </w:pPr>
-          <w:hyperlink w:anchor="_Toc439110054" w:history="1">
+          <w:hyperlink w:anchor="_Toc439190976" w:history="1">
             <w:r>
               <w:rPr>
                 <w:rStyle w:val="aa"/>
@@ -1243,7 +1238,7 @@
                 <w:noProof/>
                 <w:webHidden/>
               </w:rPr>
-              <w:instrText xml:space="preserve"> PAGEREF _Toc439110054 \h </w:instrText>
+              <w:instrText xml:space="preserve"> PAGEREF _Toc439190976 \h </w:instrText>
             </w:r>
             <w:r>
               <w:rPr>
@@ -1284,13 +1279,289 @@
               <w:noProof/>
             </w:rPr>
           </w:pPr>
-          <w:hyperlink w:anchor="_Toc439110055" w:history="1">
+          <w:hyperlink w:anchor="_Toc439190977" w:history="1">
             <w:r>
               <w:rPr>
                 <w:rStyle w:val="aa"/>
                 <w:rFonts w:hint="eastAsia"/>
                 <w:noProof/>
               </w:rPr>
+              <w:t>安装与升级</w:t>
+            </w:r>
+            <w:r>
+              <w:rPr>
+                <w:noProof/>
+                <w:webHidden/>
+              </w:rPr>
+              <w:tab/>
+            </w:r>
+            <w:r>
+              <w:rPr>
+                <w:noProof/>
+                <w:webHidden/>
+              </w:rPr>
+              <w:fldChar w:fldCharType="begin"/>
+            </w:r>
+            <w:r>
+              <w:rPr>
+                <w:noProof/>
+                <w:webHidden/>
+              </w:rPr>
+              <w:instrText xml:space="preserve"> PAGEREF _Toc439190977 \h </w:instrText>
+            </w:r>
+            <w:r>
+              <w:rPr>
+                <w:noProof/>
+                <w:webHidden/>
+              </w:rPr>
+            </w:r>
+            <w:r>
+              <w:rPr>
+                <w:noProof/>
+                <w:webHidden/>
+              </w:rPr>
+              <w:fldChar w:fldCharType="separate"/>
+            </w:r>
+            <w:r>
+              <w:rPr>
+                <w:noProof/>
+                <w:webHidden/>
+              </w:rPr>
+              <w:t>19</w:t>
+            </w:r>
+            <w:r>
+              <w:rPr>
+                <w:noProof/>
+                <w:webHidden/>
+              </w:rPr>
+              <w:fldChar w:fldCharType="end"/>
+            </w:r>
+          </w:hyperlink>
+        </w:p>
+        <w:p>
+          <w:pPr>
+            <w:pStyle w:val="30"/>
+            <w:tabs>
+              <w:tab w:val="right" w:leader="dot" w:pos="9736"/>
+            </w:tabs>
+            <w:rPr>
+              <w:noProof/>
+            </w:rPr>
+          </w:pPr>
+          <w:hyperlink w:anchor="_Toc439190978" w:history="1">
+            <w:r>
+              <w:rPr>
+                <w:rStyle w:val="aa"/>
+                <w:rFonts w:hint="eastAsia"/>
+                <w:noProof/>
+              </w:rPr>
+              <w:t>运行环境</w:t>
+            </w:r>
+            <w:r>
+              <w:rPr>
+                <w:noProof/>
+                <w:webHidden/>
+              </w:rPr>
+              <w:tab/>
+            </w:r>
+            <w:r>
+              <w:rPr>
+                <w:noProof/>
+                <w:webHidden/>
+              </w:rPr>
+              <w:fldChar w:fldCharType="begin"/>
+            </w:r>
+            <w:r>
+              <w:rPr>
+                <w:noProof/>
+                <w:webHidden/>
+              </w:rPr>
+              <w:instrText xml:space="preserve"> PAGEREF _Toc439190978 \h </w:instrText>
+            </w:r>
+            <w:r>
+              <w:rPr>
+                <w:noProof/>
+                <w:webHidden/>
+              </w:rPr>
+            </w:r>
+            <w:r>
+              <w:rPr>
+                <w:noProof/>
+                <w:webHidden/>
+              </w:rPr>
+              <w:fldChar w:fldCharType="separate"/>
+            </w:r>
+            <w:r>
+              <w:rPr>
+                <w:noProof/>
+                <w:webHidden/>
+              </w:rPr>
+              <w:t>19</w:t>
+            </w:r>
+            <w:r>
+              <w:rPr>
+                <w:noProof/>
+                <w:webHidden/>
+              </w:rPr>
+              <w:fldChar w:fldCharType="end"/>
+            </w:r>
+          </w:hyperlink>
+        </w:p>
+        <w:p>
+          <w:pPr>
+            <w:pStyle w:val="30"/>
+            <w:tabs>
+              <w:tab w:val="right" w:leader="dot" w:pos="9736"/>
+            </w:tabs>
+            <w:rPr>
+              <w:noProof/>
+            </w:rPr>
+          </w:pPr>
+          <w:hyperlink w:anchor="_Toc439190979" w:history="1">
+            <w:r>
+              <w:rPr>
+                <w:rStyle w:val="aa"/>
+                <w:rFonts w:hint="eastAsia"/>
+                <w:noProof/>
+              </w:rPr>
+              <w:t>安装</w:t>
+            </w:r>
+            <w:r>
+              <w:rPr>
+                <w:noProof/>
+                <w:webHidden/>
+              </w:rPr>
+              <w:tab/>
+            </w:r>
+            <w:r>
+              <w:rPr>
+                <w:noProof/>
+                <w:webHidden/>
+              </w:rPr>
+              <w:fldChar w:fldCharType="begin"/>
+            </w:r>
+            <w:r>
+              <w:rPr>
+                <w:noProof/>
+                <w:webHidden/>
+              </w:rPr>
+              <w:instrText xml:space="preserve"> PAGEREF _Toc439190979 \h </w:instrText>
+            </w:r>
+            <w:r>
+              <w:rPr>
+                <w:noProof/>
+                <w:webHidden/>
+              </w:rPr>
+            </w:r>
+            <w:r>
+              <w:rPr>
+                <w:noProof/>
+                <w:webHidden/>
+              </w:rPr>
+              <w:fldChar w:fldCharType="separate"/>
+            </w:r>
+            <w:r>
+              <w:rPr>
+                <w:noProof/>
+                <w:webHidden/>
+              </w:rPr>
+              <w:t>19</w:t>
+            </w:r>
+            <w:r>
+              <w:rPr>
+                <w:noProof/>
+                <w:webHidden/>
+              </w:rPr>
+              <w:fldChar w:fldCharType="end"/>
+            </w:r>
+          </w:hyperlink>
+        </w:p>
+        <w:p>
+          <w:pPr>
+            <w:pStyle w:val="30"/>
+            <w:tabs>
+              <w:tab w:val="right" w:leader="dot" w:pos="9736"/>
+            </w:tabs>
+            <w:rPr>
+              <w:noProof/>
+            </w:rPr>
+          </w:pPr>
+          <w:hyperlink w:anchor="_Toc439190980" w:history="1">
+            <w:r>
+              <w:rPr>
+                <w:rStyle w:val="aa"/>
+                <w:rFonts w:hint="eastAsia"/>
+                <w:noProof/>
+              </w:rPr>
+              <w:t>升级</w:t>
+            </w:r>
+            <w:r>
+              <w:rPr>
+                <w:noProof/>
+                <w:webHidden/>
+              </w:rPr>
+              <w:tab/>
+            </w:r>
+            <w:r>
+              <w:rPr>
+                <w:noProof/>
+                <w:webHidden/>
+              </w:rPr>
+              <w:fldChar w:fldCharType="begin"/>
+            </w:r>
+            <w:r>
+              <w:rPr>
+                <w:noProof/>
+                <w:webHidden/>
+              </w:rPr>
+              <w:instrText xml:space="preserve"> PAGEREF _Toc439190980 \h </w:instrText>
+            </w:r>
+            <w:r>
+              <w:rPr>
+                <w:noProof/>
+                <w:webHidden/>
+              </w:rPr>
+            </w:r>
+            <w:r>
+              <w:rPr>
+                <w:noProof/>
+                <w:webHidden/>
+              </w:rPr>
+              <w:fldChar w:fldCharType="separate"/>
+            </w:r>
+            <w:r>
+              <w:rPr>
+                <w:noProof/>
+                <w:webHidden/>
+              </w:rPr>
+              <w:t>20</w:t>
+            </w:r>
+            <w:r>
+              <w:rPr>
+                <w:noProof/>
+                <w:webHidden/>
+              </w:rPr>
+              <w:fldChar w:fldCharType="end"/>
+            </w:r>
+          </w:hyperlink>
+        </w:p>
+        <w:p>
+          <w:pPr>
+            <w:pStyle w:val="20"/>
+            <w:tabs>
+              <w:tab w:val="right" w:leader="dot" w:pos="9736"/>
+            </w:tabs>
+            <w:rPr>
+              <w:noProof/>
+            </w:rPr>
+          </w:pPr>
+          <w:hyperlink w:anchor="_Toc439190981" w:history="1">
+            <w:r>
+              <w:rPr>
+                <w:rStyle w:val="aa"/>
+                <w:rFonts w:hint="eastAsia"/>
+                <w:noProof/>
+              </w:rPr>
               <w:t>联系方式</w:t>
             </w:r>
             <w:r>
@@ -1312,7 +1583,7 @@
                 <w:noProof/>
                 <w:webHidden/>
               </w:rPr>
-              <w:instrText xml:space="preserve"> PAGEREF _Toc439110055 \h </w:instrText>
+              <w:instrText xml:space="preserve"> PAGEREF _Toc439190981 \h </w:instrText>
             </w:r>
             <w:r>
               <w:rPr>
@@ -1332,7 +1603,7 @@
                 <w:noProof/>
                 <w:webHidden/>
               </w:rPr>
-              <w:t>19</w:t>
+              <w:t>21</w:t>
             </w:r>
             <w:r>
               <w:rPr>
@@ -1406,9 +1677,9 @@
       <w:pPr>
         <w:pStyle w:val="2"/>
       </w:pPr>
-      <w:bookmarkStart w:id="1" w:name="_Toc439021703"/>
-      <w:bookmarkStart w:id="2" w:name="_Ref439107784"/>
-      <w:bookmarkStart w:id="3" w:name="_Toc439110042"/>
+      <w:bookmarkStart w:id="0" w:name="_Toc439021703"/>
+      <w:bookmarkStart w:id="1" w:name="_Ref439107784"/>
+      <w:bookmarkStart w:id="2" w:name="_Toc439190964"/>
       <w:r>
         <w:rPr>
           <w:rFonts w:hint="eastAsia"/>
@@ -1416,9 +1687,9 @@
         <w:lastRenderedPageBreak/>
         <w:t>欢迎使用</w:t>
       </w:r>
+      <w:bookmarkEnd w:id="0"/>
       <w:bookmarkEnd w:id="1"/>
       <w:bookmarkEnd w:id="2"/>
-      <w:bookmarkEnd w:id="3"/>
     </w:p>
     <w:p>
       <w:pPr>
@@ -1490,7 +1761,7 @@
           <w:noProof/>
         </w:rPr>
         <w:drawing>
-          <wp:inline distT="0" distB="0" distL="0" distR="0" wp14:anchorId="7BFA6407" wp14:editId="4FDC4ADE">
+          <wp:inline distT="0" distB="0" distL="0" distR="0" wp14:anchorId="5E0A51B6" wp14:editId="4CED937A">
             <wp:extent cx="5274310" cy="4613275"/>
             <wp:effectExtent l="0" t="0" r="2540" b="0"/>
             <wp:docPr id="1" name="图片 1"/>
@@ -1609,8 +1880,8 @@
       <w:pPr>
         <w:pStyle w:val="2"/>
       </w:pPr>
-      <w:bookmarkStart w:id="4" w:name="_Toc439021704"/>
-      <w:bookmarkStart w:id="5" w:name="_Toc439110043"/>
+      <w:bookmarkStart w:id="3" w:name="_Toc439021704"/>
+      <w:bookmarkStart w:id="4" w:name="_Toc439190965"/>
       <w:r>
         <w:rPr>
           <w:rFonts w:hint="eastAsia"/>
@@ -1618,8 +1889,8 @@
         <w:lastRenderedPageBreak/>
         <w:t>快速上手</w:t>
       </w:r>
+      <w:bookmarkEnd w:id="3"/>
       <w:bookmarkEnd w:id="4"/>
-      <w:bookmarkEnd w:id="5"/>
     </w:p>
     <w:p>
       <w:pPr>
@@ -2268,7 +2539,7 @@
           <w:noProof/>
         </w:rPr>
         <w:drawing>
-          <wp:inline distT="0" distB="0" distL="0" distR="0" wp14:anchorId="5130F6E5" wp14:editId="5E7C9DA2">
+          <wp:inline distT="0" distB="0" distL="0" distR="0" wp14:anchorId="513F84E3" wp14:editId="0CD9E2F1">
             <wp:extent cx="6188710" cy="5412740"/>
             <wp:effectExtent l="0" t="0" r="2540" b="0"/>
             <wp:docPr id="3" name="图片 3"/>
@@ -2344,7 +2615,7 @@
         </w:rPr>
         <w:lastRenderedPageBreak/>
         <w:drawing>
-          <wp:inline distT="0" distB="0" distL="0" distR="0" wp14:anchorId="6DB84603" wp14:editId="5162CC16">
+          <wp:inline distT="0" distB="0" distL="0" distR="0" wp14:anchorId="1DE3EF4D" wp14:editId="4C6015D8">
             <wp:extent cx="6188710" cy="5412740"/>
             <wp:effectExtent l="0" t="0" r="2540" b="0"/>
             <wp:docPr id="4" name="图片 4"/>
@@ -2419,7 +2690,7 @@
           <w:noProof/>
         </w:rPr>
         <w:drawing>
-          <wp:inline distT="0" distB="0" distL="0" distR="0" wp14:anchorId="563C5084" wp14:editId="62E9C0B3">
+          <wp:inline distT="0" distB="0" distL="0" distR="0" wp14:anchorId="1D32D424" wp14:editId="4201264B">
             <wp:extent cx="6188710" cy="1671955"/>
             <wp:effectExtent l="0" t="0" r="2540" b="4445"/>
             <wp:docPr id="5" name="图片 5"/>
@@ -2500,7 +2771,7 @@
         </w:rPr>
         <w:lastRenderedPageBreak/>
         <w:drawing>
-          <wp:inline distT="0" distB="0" distL="0" distR="0" wp14:anchorId="3C9290AF" wp14:editId="5DC55480">
+          <wp:inline distT="0" distB="0" distL="0" distR="0" wp14:anchorId="4126F472" wp14:editId="0E7C9428">
             <wp:extent cx="6188710" cy="3408045"/>
             <wp:effectExtent l="0" t="0" r="2540" b="1905"/>
             <wp:docPr id="2" name="图片 2"/>
@@ -2575,7 +2846,7 @@
           <w:noProof/>
         </w:rPr>
         <w:drawing>
-          <wp:inline distT="0" distB="0" distL="0" distR="0" wp14:anchorId="7647A4EA" wp14:editId="358E8CDC">
+          <wp:inline distT="0" distB="0" distL="0" distR="0" wp14:anchorId="5C4C74BB" wp14:editId="7C271E98">
             <wp:extent cx="6188710" cy="3085465"/>
             <wp:effectExtent l="0" t="0" r="2540" b="635"/>
             <wp:docPr id="7" name="图片 7"/>
@@ -2653,9 +2924,9 @@
       <w:pPr>
         <w:pStyle w:val="2"/>
       </w:pPr>
-      <w:bookmarkStart w:id="6" w:name="_Ref438979834"/>
-      <w:bookmarkStart w:id="7" w:name="_Toc439021705"/>
-      <w:bookmarkStart w:id="8" w:name="_Toc439110044"/>
+      <w:bookmarkStart w:id="5" w:name="_Ref438979834"/>
+      <w:bookmarkStart w:id="6" w:name="_Toc439021705"/>
+      <w:bookmarkStart w:id="7" w:name="_Toc439190966"/>
       <w:r>
         <w:rPr>
           <w:rFonts w:hint="eastAsia"/>
@@ -2663,9 +2934,9 @@
         <w:lastRenderedPageBreak/>
         <w:t>数据导入</w:t>
       </w:r>
+      <w:bookmarkEnd w:id="5"/>
       <w:bookmarkEnd w:id="6"/>
       <w:bookmarkEnd w:id="7"/>
-      <w:bookmarkEnd w:id="8"/>
     </w:p>
     <w:p>
       <w:pPr>
@@ -2679,7 +2950,7 @@
           <w:noProof/>
         </w:rPr>
         <w:drawing>
-          <wp:inline distT="0" distB="0" distL="0" distR="0" wp14:anchorId="38BEA452" wp14:editId="04B2B3D0">
+          <wp:inline distT="0" distB="0" distL="0" distR="0" wp14:anchorId="03CDA64F" wp14:editId="0371C632">
             <wp:extent cx="3886743" cy="905001"/>
             <wp:effectExtent l="0" t="0" r="0" b="9525"/>
             <wp:docPr id="13" name="图片 13"/>
@@ -3272,8 +3543,8 @@
           <w:szCs w:val="28"/>
         </w:rPr>
       </w:pPr>
-      <w:bookmarkStart w:id="9" w:name="_Toc439021706"/>
-      <w:bookmarkStart w:id="10" w:name="_Toc439110045"/>
+      <w:bookmarkStart w:id="8" w:name="_Toc439021706"/>
+      <w:bookmarkStart w:id="9" w:name="_Toc439190967"/>
       <w:r>
         <w:rPr>
           <w:rFonts w:hint="eastAsia"/>
@@ -3283,8 +3554,8 @@
         <w:lastRenderedPageBreak/>
         <w:t>基础数据</w:t>
       </w:r>
+      <w:bookmarkEnd w:id="8"/>
       <w:bookmarkEnd w:id="9"/>
-      <w:bookmarkEnd w:id="10"/>
     </w:p>
     <w:p>
       <w:pPr>
@@ -3355,7 +3626,7 @@
           <w:noProof/>
         </w:rPr>
         <w:drawing>
-          <wp:inline distT="0" distB="0" distL="0" distR="0" wp14:anchorId="56A8D3C1" wp14:editId="25D07EDD">
+          <wp:inline distT="0" distB="0" distL="0" distR="0" wp14:anchorId="3ECD270F" wp14:editId="5F603B72">
             <wp:extent cx="5486400" cy="4798695"/>
             <wp:effectExtent l="0" t="0" r="0" b="1905"/>
             <wp:docPr id="9" name="图片 9"/>
@@ -4050,7 +4321,7 @@
           <w:noProof/>
         </w:rPr>
         <w:drawing>
-          <wp:inline distT="0" distB="0" distL="0" distR="0" wp14:anchorId="4A9F9F67" wp14:editId="68B31851">
+          <wp:inline distT="0" distB="0" distL="0" distR="0" wp14:anchorId="09D56BD2" wp14:editId="5B95FDE0">
             <wp:extent cx="6188710" cy="4735830"/>
             <wp:effectExtent l="0" t="0" r="2540" b="7620"/>
             <wp:docPr id="8" name="图片 8"/>
@@ -4156,8 +4427,8 @@
           <w:szCs w:val="28"/>
         </w:rPr>
       </w:pPr>
-      <w:bookmarkStart w:id="11" w:name="_Toc439021707"/>
-      <w:bookmarkStart w:id="12" w:name="_Toc439110046"/>
+      <w:bookmarkStart w:id="10" w:name="_Toc439021707"/>
+      <w:bookmarkStart w:id="11" w:name="_Toc439190968"/>
       <w:r>
         <w:rPr>
           <w:rFonts w:hint="eastAsia"/>
@@ -4167,8 +4438,8 @@
         <w:lastRenderedPageBreak/>
         <w:t>五级分类</w:t>
       </w:r>
+      <w:bookmarkEnd w:id="10"/>
       <w:bookmarkEnd w:id="11"/>
-      <w:bookmarkEnd w:id="12"/>
     </w:p>
     <w:p>
       <w:pPr>
@@ -4360,7 +4631,7 @@
           <w:noProof/>
         </w:rPr>
         <w:drawing>
-          <wp:inline distT="0" distB="0" distL="0" distR="0" wp14:anchorId="39B8DCD4" wp14:editId="03FC7F18">
+          <wp:inline distT="0" distB="0" distL="0" distR="0" wp14:anchorId="2439691F" wp14:editId="49828F92">
             <wp:extent cx="6188710" cy="3408045"/>
             <wp:effectExtent l="0" t="0" r="2540" b="1905"/>
             <wp:docPr id="10" name="图片 10"/>
@@ -4419,8 +4690,8 @@
           <w:szCs w:val="28"/>
         </w:rPr>
       </w:pPr>
-      <w:bookmarkStart w:id="13" w:name="_Toc439021708"/>
-      <w:bookmarkStart w:id="14" w:name="_Toc439110047"/>
+      <w:bookmarkStart w:id="12" w:name="_Toc439021708"/>
+      <w:bookmarkStart w:id="13" w:name="_Toc439190969"/>
       <w:r>
         <w:rPr>
           <w:rFonts w:hint="eastAsia"/>
@@ -4430,8 +4701,8 @@
         <w:lastRenderedPageBreak/>
         <w:t>导入查询</w:t>
       </w:r>
+      <w:bookmarkEnd w:id="12"/>
       <w:bookmarkEnd w:id="13"/>
-      <w:bookmarkEnd w:id="14"/>
     </w:p>
     <w:p>
       <w:pPr>
@@ -4476,7 +4747,7 @@
           <w:noProof/>
         </w:rPr>
         <w:drawing>
-          <wp:inline distT="0" distB="0" distL="0" distR="0" wp14:anchorId="08A4798A" wp14:editId="28D750FE">
+          <wp:inline distT="0" distB="0" distL="0" distR="0" wp14:anchorId="30CAAE8E" wp14:editId="6A97413E">
             <wp:extent cx="6188710" cy="2651760"/>
             <wp:effectExtent l="0" t="0" r="2540" b="0"/>
             <wp:docPr id="6" name="图片 6"/>
@@ -4529,7 +4800,7 @@
           <w:noProof/>
         </w:rPr>
         <w:drawing>
-          <wp:inline distT="0" distB="0" distL="0" distR="0" wp14:anchorId="674ADA0B" wp14:editId="3D9BB38F">
+          <wp:inline distT="0" distB="0" distL="0" distR="0" wp14:anchorId="47AEE88D" wp14:editId="1C1C3AD2">
             <wp:extent cx="6188710" cy="2651760"/>
             <wp:effectExtent l="0" t="0" r="2540" b="0"/>
             <wp:docPr id="11" name="图片 11"/>
@@ -5223,9 +5494,9 @@
       <w:r>
         <w:br w:type="page"/>
       </w:r>
-      <w:bookmarkStart w:id="15" w:name="_Ref439019572"/>
-      <w:bookmarkStart w:id="16" w:name="_Toc439021709"/>
-      <w:bookmarkStart w:id="17" w:name="_Toc439110048"/>
+      <w:bookmarkStart w:id="14" w:name="_Ref439019572"/>
+      <w:bookmarkStart w:id="15" w:name="_Toc439021709"/>
+      <w:bookmarkStart w:id="16" w:name="_Toc439190970"/>
       <w:r>
         <w:rPr>
           <w:rFonts w:hint="eastAsia"/>
@@ -5239,9 +5510,9 @@
         </w:rPr>
         <w:t>导出</w:t>
       </w:r>
+      <w:bookmarkEnd w:id="14"/>
       <w:bookmarkEnd w:id="15"/>
       <w:bookmarkEnd w:id="16"/>
-      <w:bookmarkEnd w:id="17"/>
     </w:p>
     <w:p>
       <w:pPr>
@@ -5278,7 +5549,7 @@
         <w:spacing w:afterLines="50" w:after="156"/>
         <w:ind w:firstLineChars="200" w:firstLine="420"/>
       </w:pPr>
-      <w:bookmarkStart w:id="18" w:name="所有报表"/>
+      <w:bookmarkStart w:id="17" w:name="所有报表"/>
       <w:r>
         <w:rPr>
           <w:rFonts w:hint="eastAsia"/>
@@ -5291,7 +5562,7 @@
         </w:rPr>
         <w:t>报表</w:t>
       </w:r>
-      <w:bookmarkEnd w:id="18"/>
+      <w:bookmarkEnd w:id="17"/>
       <w:r>
         <w:rPr>
           <w:rFonts w:hint="eastAsia"/>
@@ -6262,8 +6533,8 @@
           <w:szCs w:val="28"/>
         </w:rPr>
       </w:pPr>
-      <w:bookmarkStart w:id="19" w:name="_Toc439021710"/>
-      <w:bookmarkStart w:id="20" w:name="_Toc439110049"/>
+      <w:bookmarkStart w:id="18" w:name="_Toc439021710"/>
+      <w:bookmarkStart w:id="19" w:name="_Toc439190971"/>
       <w:r>
         <w:rPr>
           <w:rFonts w:hint="eastAsia"/>
@@ -6273,8 +6544,8 @@
         <w:lastRenderedPageBreak/>
         <w:t>固定报表</w:t>
       </w:r>
+      <w:bookmarkEnd w:id="18"/>
       <w:bookmarkEnd w:id="19"/>
-      <w:bookmarkEnd w:id="20"/>
     </w:p>
     <w:p>
       <w:pPr>
@@ -6287,7 +6558,7 @@
           <w:noProof/>
         </w:rPr>
         <w:drawing>
-          <wp:inline distT="0" distB="0" distL="0" distR="0" wp14:anchorId="19444D71" wp14:editId="6C5BAF61">
+          <wp:inline distT="0" distB="0" distL="0" distR="0" wp14:anchorId="02095CB7" wp14:editId="3C368477">
             <wp:extent cx="4286849" cy="1790950"/>
             <wp:effectExtent l="0" t="0" r="0" b="0"/>
             <wp:docPr id="12" name="图片 12"/>
@@ -6633,8 +6904,8 @@
           <w:szCs w:val="28"/>
         </w:rPr>
       </w:pPr>
-      <w:bookmarkStart w:id="21" w:name="_Toc439021711"/>
-      <w:bookmarkStart w:id="22" w:name="_Toc439110050"/>
+      <w:bookmarkStart w:id="20" w:name="_Toc439021711"/>
+      <w:bookmarkStart w:id="21" w:name="_Toc439190972"/>
       <w:r>
         <w:rPr>
           <w:rFonts w:hint="eastAsia"/>
@@ -6644,8 +6915,8 @@
         <w:lastRenderedPageBreak/>
         <w:t>财务报表</w:t>
       </w:r>
+      <w:bookmarkEnd w:id="20"/>
       <w:bookmarkEnd w:id="21"/>
-      <w:bookmarkEnd w:id="22"/>
     </w:p>
     <w:p>
       <w:pPr>
@@ -6769,7 +7040,7 @@
           <w:noProof/>
         </w:rPr>
         <w:drawing>
-          <wp:inline distT="0" distB="0" distL="0" distR="0" wp14:anchorId="14641972" wp14:editId="5F30F1F8">
+          <wp:inline distT="0" distB="0" distL="0" distR="0" wp14:anchorId="1284949D" wp14:editId="03460B2E">
             <wp:extent cx="5811061" cy="1343213"/>
             <wp:effectExtent l="0" t="0" r="0" b="9525"/>
             <wp:docPr id="14" name="图片 14"/>
@@ -6822,7 +7093,7 @@
           <w:noProof/>
         </w:rPr>
         <w:drawing>
-          <wp:inline distT="0" distB="0" distL="0" distR="0" wp14:anchorId="73BFA2D6" wp14:editId="19D6F397">
+          <wp:inline distT="0" distB="0" distL="0" distR="0" wp14:anchorId="31278368" wp14:editId="53E90041">
             <wp:extent cx="5801535" cy="3019847"/>
             <wp:effectExtent l="0" t="0" r="0" b="9525"/>
             <wp:docPr id="15" name="图片 15"/>
@@ -6887,8 +7158,8 @@
           <w:szCs w:val="28"/>
         </w:rPr>
       </w:pPr>
-      <w:bookmarkStart w:id="23" w:name="_Toc439021712"/>
-      <w:bookmarkStart w:id="24" w:name="_Toc439110051"/>
+      <w:bookmarkStart w:id="22" w:name="_Toc439021712"/>
+      <w:bookmarkStart w:id="23" w:name="_Toc439190973"/>
       <w:r>
         <w:rPr>
           <w:rFonts w:hint="eastAsia"/>
@@ -6898,8 +7169,8 @@
         <w:lastRenderedPageBreak/>
         <w:t>自定义报表</w:t>
       </w:r>
+      <w:bookmarkEnd w:id="22"/>
       <w:bookmarkEnd w:id="23"/>
-      <w:bookmarkEnd w:id="24"/>
     </w:p>
     <w:p>
       <w:pPr>
@@ -6912,7 +7183,7 @@
           <w:noProof/>
         </w:rPr>
         <w:drawing>
-          <wp:inline distT="0" distB="0" distL="0" distR="0" wp14:anchorId="664BA778" wp14:editId="7F648899">
+          <wp:inline distT="0" distB="0" distL="0" distR="0" wp14:anchorId="2CBB956E" wp14:editId="3360724E">
             <wp:extent cx="4620270" cy="914528"/>
             <wp:effectExtent l="0" t="0" r="0" b="0"/>
             <wp:docPr id="16" name="图片 16"/>
@@ -7087,7 +7358,7 @@
           <w:noProof/>
         </w:rPr>
         <w:drawing>
-          <wp:inline distT="0" distB="0" distL="0" distR="0" wp14:anchorId="4ED945E6" wp14:editId="005B6D30">
+          <wp:inline distT="0" distB="0" distL="0" distR="0" wp14:anchorId="160DEFE8" wp14:editId="2FB95B64">
             <wp:extent cx="6188710" cy="5412740"/>
             <wp:effectExtent l="0" t="0" r="2540" b="0"/>
             <wp:docPr id="17" name="图片 17"/>
@@ -7222,7 +7493,7 @@
           <w:noProof/>
         </w:rPr>
         <w:drawing>
-          <wp:inline distT="0" distB="0" distL="0" distR="0" wp14:anchorId="4E787BBD" wp14:editId="7F2FEF6E">
+          <wp:inline distT="0" distB="0" distL="0" distR="0" wp14:anchorId="74F3E96F" wp14:editId="4C4F4CEC">
             <wp:extent cx="6188710" cy="4126230"/>
             <wp:effectExtent l="0" t="0" r="2540" b="7620"/>
             <wp:docPr id="18" name="图片 18"/>
@@ -7594,9 +7865,9 @@
       <w:pPr>
         <w:pStyle w:val="2"/>
       </w:pPr>
-      <w:bookmarkStart w:id="25" w:name="_Ref438978069"/>
-      <w:bookmarkStart w:id="26" w:name="_Toc439021713"/>
-      <w:bookmarkStart w:id="27" w:name="_Toc439110052"/>
+      <w:bookmarkStart w:id="24" w:name="_Ref438978069"/>
+      <w:bookmarkStart w:id="25" w:name="_Toc439021713"/>
+      <w:bookmarkStart w:id="26" w:name="_Toc439190974"/>
       <w:r>
         <w:rPr>
           <w:rFonts w:hint="eastAsia"/>
@@ -7604,30 +7875,30 @@
         <w:lastRenderedPageBreak/>
         <w:t>系统设置</w:t>
       </w:r>
+      <w:bookmarkEnd w:id="24"/>
       <w:bookmarkEnd w:id="25"/>
       <w:bookmarkEnd w:id="26"/>
+    </w:p>
+    <w:p>
+      <w:pPr>
+        <w:pStyle w:val="3"/>
+      </w:pPr>
+      <w:bookmarkStart w:id="27" w:name="_Toc439021714"/>
+      <w:bookmarkStart w:id="28" w:name="_Toc439190975"/>
+      <w:r>
+        <w:rPr>
+          <w:rFonts w:hint="eastAsia"/>
+        </w:rPr>
+        <w:t>系统首</w:t>
+      </w:r>
+      <w:r>
+        <w:rPr>
+          <w:rFonts w:hint="eastAsia"/>
+        </w:rPr>
+        <w:t>界面</w:t>
+      </w:r>
       <w:bookmarkEnd w:id="27"/>
-    </w:p>
-    <w:p>
-      <w:pPr>
-        <w:pStyle w:val="3"/>
-      </w:pPr>
-      <w:bookmarkStart w:id="28" w:name="_Toc439021714"/>
-      <w:bookmarkStart w:id="29" w:name="_Toc439110053"/>
-      <w:r>
-        <w:rPr>
-          <w:rFonts w:hint="eastAsia"/>
-        </w:rPr>
-        <w:t>系统首</w:t>
-      </w:r>
-      <w:r>
-        <w:rPr>
-          <w:rFonts w:hint="eastAsia"/>
-        </w:rPr>
-        <w:t>界面</w:t>
-      </w:r>
       <w:bookmarkEnd w:id="28"/>
-      <w:bookmarkEnd w:id="29"/>
     </w:p>
     <w:p>
       <w:pPr>
@@ -8908,8 +9179,8 @@
       <w:pPr>
         <w:pStyle w:val="3"/>
       </w:pPr>
-      <w:bookmarkStart w:id="30" w:name="_Toc439021715"/>
-      <w:bookmarkStart w:id="31" w:name="_Toc439110054"/>
+      <w:bookmarkStart w:id="29" w:name="_Toc439021715"/>
+      <w:bookmarkStart w:id="30" w:name="_Toc439190976"/>
       <w:r>
         <w:rPr>
           <w:rFonts w:hint="eastAsia"/>
@@ -8929,8 +9200,8 @@
         </w:rPr>
         <w:t>路径</w:t>
       </w:r>
+      <w:bookmarkEnd w:id="29"/>
       <w:bookmarkEnd w:id="30"/>
-      <w:bookmarkEnd w:id="31"/>
     </w:p>
     <w:p>
       <w:pPr>
@@ -9295,8 +9566,856 @@
     <w:p>
       <w:pPr>
         <w:pStyle w:val="2"/>
-      </w:pPr>
-      <w:bookmarkStart w:id="32" w:name="_Toc439110055"/>
+        <w:rPr>
+          <w:rFonts w:hint="eastAsia"/>
+        </w:rPr>
+      </w:pPr>
+      <w:bookmarkStart w:id="31" w:name="_Toc439190977"/>
+      <w:r>
+        <w:rPr>
+          <w:rFonts w:hint="eastAsia"/>
+        </w:rPr>
+        <w:lastRenderedPageBreak/>
+        <w:t>安装与升级</w:t>
+      </w:r>
+      <w:bookmarkEnd w:id="31"/>
+    </w:p>
+    <w:p>
+      <w:pPr>
+        <w:pStyle w:val="3"/>
+        <w:rPr>
+          <w:rFonts w:hint="eastAsia"/>
+        </w:rPr>
+      </w:pPr>
+      <w:bookmarkStart w:id="32" w:name="_Toc439190978"/>
+      <w:r>
+        <w:rPr>
+          <w:rFonts w:hint="eastAsia"/>
+        </w:rPr>
+        <w:t>运行环境</w:t>
+      </w:r>
+      <w:bookmarkEnd w:id="32"/>
+    </w:p>
+    <w:p>
+      <w:pPr>
+        <w:ind w:firstLineChars="200" w:firstLine="420"/>
+        <w:rPr>
+          <w:rFonts w:hint="eastAsia"/>
+        </w:rPr>
+      </w:pPr>
+      <w:r>
+        <w:rPr>
+          <w:rFonts w:hint="eastAsia"/>
+        </w:rPr>
+        <w:t>Windows 7</w:t>
+      </w:r>
+      <w:r>
+        <w:rPr>
+          <w:rFonts w:hint="eastAsia"/>
+        </w:rPr>
+        <w:t>或更高版本的</w:t>
+      </w:r>
+      <w:r>
+        <w:rPr>
+          <w:rFonts w:hint="eastAsia"/>
+        </w:rPr>
+        <w:t>Windows</w:t>
+      </w:r>
+      <w:r>
+        <w:rPr>
+          <w:rFonts w:hint="eastAsia"/>
+        </w:rPr>
+        <w:t>系统上</w:t>
+      </w:r>
+    </w:p>
+    <w:p>
+      <w:pPr>
+        <w:pStyle w:val="3"/>
+        <w:rPr>
+          <w:rFonts w:hint="eastAsia"/>
+        </w:rPr>
+      </w:pPr>
+      <w:bookmarkStart w:id="33" w:name="_Toc439190979"/>
+      <w:r>
+        <w:rPr>
+          <w:rFonts w:hint="eastAsia"/>
+        </w:rPr>
+        <w:t>安装</w:t>
+      </w:r>
+      <w:bookmarkEnd w:id="33"/>
+    </w:p>
+    <w:p>
+      <w:pPr>
+        <w:pStyle w:val="a3"/>
+        <w:numPr>
+          <w:ilvl w:val="0"/>
+          <w:numId w:val="8"/>
+        </w:numPr>
+        <w:ind w:firstLineChars="0"/>
+        <w:rPr>
+          <w:rFonts w:hint="eastAsia"/>
+        </w:rPr>
+      </w:pPr>
+      <w:r>
+        <w:rPr>
+          <w:rFonts w:hint="eastAsia"/>
+        </w:rPr>
+        <w:t>安装</w:t>
+      </w:r>
+      <w:r>
+        <w:rPr>
+          <w:rFonts w:hint="eastAsia"/>
+        </w:rPr>
+        <w:t>SQL Server 2012</w:t>
+      </w:r>
+      <w:r>
+        <w:rPr>
+          <w:rFonts w:hint="eastAsia"/>
+        </w:rPr>
+        <w:t>数据库</w:t>
+      </w:r>
+    </w:p>
+    <w:p>
+      <w:pPr>
+        <w:pStyle w:val="a3"/>
+        <w:numPr>
+          <w:ilvl w:val="0"/>
+          <w:numId w:val="8"/>
+        </w:numPr>
+        <w:ind w:firstLineChars="0"/>
+        <w:rPr>
+          <w:rFonts w:hint="eastAsia"/>
+        </w:rPr>
+      </w:pPr>
+      <w:r>
+        <w:rPr>
+          <w:rFonts w:hint="eastAsia"/>
+        </w:rPr>
+        <w:t>安装</w:t>
+      </w:r>
+      <w:r>
+        <w:rPr>
+          <w:rFonts w:hint="eastAsia"/>
+        </w:rPr>
+        <w:t>Excel 2007</w:t>
+      </w:r>
+      <w:r>
+        <w:rPr>
+          <w:rFonts w:hint="eastAsia"/>
+        </w:rPr>
+        <w:t>或更高</w:t>
+      </w:r>
+    </w:p>
+    <w:p>
+      <w:pPr>
+        <w:pStyle w:val="a3"/>
+        <w:numPr>
+          <w:ilvl w:val="0"/>
+          <w:numId w:val="8"/>
+        </w:numPr>
+        <w:ind w:firstLineChars="0"/>
+        <w:rPr>
+          <w:rFonts w:hint="eastAsia"/>
+        </w:rPr>
+      </w:pPr>
+      <w:r>
+        <w:rPr>
+          <w:rFonts w:hint="eastAsia"/>
+        </w:rPr>
+        <w:t>安装</w:t>
+      </w:r>
+      <w:r>
+        <w:t>Excel OLEDB.4.0</w:t>
+      </w:r>
+      <w:r>
+        <w:rPr>
+          <w:rFonts w:hint="eastAsia"/>
+        </w:rPr>
+        <w:t>（位于</w:t>
+      </w:r>
+      <w:proofErr w:type="spellStart"/>
+      <w:r>
+        <w:t>Git</w:t>
+      </w:r>
+      <w:proofErr w:type="spellEnd"/>
+      <w:r>
+        <w:t>\Deploy\OLEDB</w:t>
+      </w:r>
+      <w:r>
+        <w:rPr>
+          <w:rFonts w:hint="eastAsia"/>
+        </w:rPr>
+        <w:t>）</w:t>
+      </w:r>
+    </w:p>
+    <w:p>
+      <w:pPr>
+        <w:pStyle w:val="a3"/>
+        <w:numPr>
+          <w:ilvl w:val="0"/>
+          <w:numId w:val="8"/>
+        </w:numPr>
+        <w:ind w:firstLineChars="0"/>
+        <w:rPr>
+          <w:rFonts w:hint="eastAsia"/>
+        </w:rPr>
+      </w:pPr>
+      <w:r>
+        <w:rPr>
+          <w:rFonts w:hint="eastAsia"/>
+        </w:rPr>
+        <w:t>运行</w:t>
+      </w:r>
+      <w:proofErr w:type="spellStart"/>
+      <w:r>
+        <w:t>ExcelTester</w:t>
+      </w:r>
+      <w:proofErr w:type="spellEnd"/>
+      <w:r>
+        <w:rPr>
+          <w:rFonts w:hint="eastAsia"/>
+        </w:rPr>
+        <w:t>检验</w:t>
+      </w:r>
+      <w:r>
+        <w:rPr>
+          <w:rFonts w:hint="eastAsia"/>
+        </w:rPr>
+        <w:t>Excel</w:t>
+      </w:r>
+      <w:r>
+        <w:rPr>
+          <w:rFonts w:hint="eastAsia"/>
+        </w:rPr>
+        <w:t>组件是否能正常工作</w:t>
+      </w:r>
+      <w:r>
+        <w:rPr>
+          <w:rFonts w:hint="eastAsia"/>
+        </w:rPr>
+        <w:t>（位于</w:t>
+      </w:r>
+      <w:proofErr w:type="spellStart"/>
+      <w:r>
+        <w:t>Git</w:t>
+      </w:r>
+      <w:proofErr w:type="spellEnd"/>
+      <w:r>
+        <w:t>\Deploy\</w:t>
+      </w:r>
+      <w:proofErr w:type="spellStart"/>
+      <w:r>
+        <w:t>ExcelTester</w:t>
+      </w:r>
+      <w:proofErr w:type="spellEnd"/>
+      <w:r>
+        <w:rPr>
+          <w:rFonts w:hint="eastAsia"/>
+        </w:rPr>
+        <w:t>）</w:t>
+      </w:r>
+    </w:p>
+    <w:p>
+      <w:pPr>
+        <w:pStyle w:val="a3"/>
+        <w:numPr>
+          <w:ilvl w:val="0"/>
+          <w:numId w:val="8"/>
+        </w:numPr>
+        <w:ind w:firstLineChars="0"/>
+        <w:rPr>
+          <w:rFonts w:hint="eastAsia"/>
+        </w:rPr>
+      </w:pPr>
+      <w:r>
+        <w:rPr>
+          <w:rFonts w:hint="eastAsia"/>
+        </w:rPr>
+        <w:t>解压缩报表系统安装压缩包到安装目录</w:t>
+      </w:r>
+      <w:r>
+        <w:rPr>
+          <w:rFonts w:hint="eastAsia"/>
+        </w:rPr>
+        <w:t>（包含子目录</w:t>
+      </w:r>
+      <w:r>
+        <w:rPr>
+          <w:rFonts w:hint="eastAsia"/>
+        </w:rPr>
+        <w:t>Bin</w:t>
+      </w:r>
+      <w:r>
+        <w:rPr>
+          <w:rFonts w:hint="eastAsia"/>
+        </w:rPr>
+        <w:t>，</w:t>
+      </w:r>
+      <w:r>
+        <w:rPr>
+          <w:rFonts w:hint="eastAsia"/>
+        </w:rPr>
+        <w:t>Database</w:t>
+      </w:r>
+      <w:r>
+        <w:rPr>
+          <w:rFonts w:hint="eastAsia"/>
+        </w:rPr>
+        <w:t>和</w:t>
+      </w:r>
+      <w:r>
+        <w:rPr>
+          <w:rFonts w:hint="eastAsia"/>
+        </w:rPr>
+        <w:t>Release</w:t>
+      </w:r>
+      <w:r>
+        <w:rPr>
+          <w:rFonts w:hint="eastAsia"/>
+        </w:rPr>
+        <w:t>）</w:t>
+      </w:r>
+    </w:p>
+    <w:p>
+      <w:pPr>
+        <w:pStyle w:val="a3"/>
+        <w:numPr>
+          <w:ilvl w:val="0"/>
+          <w:numId w:val="8"/>
+        </w:numPr>
+        <w:ind w:firstLineChars="0"/>
+        <w:rPr>
+          <w:rFonts w:hint="eastAsia"/>
+        </w:rPr>
+      </w:pPr>
+      <w:r>
+        <w:rPr>
+          <w:rFonts w:hint="eastAsia"/>
+        </w:rPr>
+        <w:t>将安装目录下的</w:t>
+      </w:r>
+      <w:r>
+        <w:rPr>
+          <w:rFonts w:hint="eastAsia"/>
+        </w:rPr>
+        <w:t>Database\</w:t>
+      </w:r>
+      <w:r>
+        <w:t xml:space="preserve"> </w:t>
+      </w:r>
+      <w:proofErr w:type="spellStart"/>
+      <w:r>
+        <w:t>YuLin.mdf</w:t>
+      </w:r>
+      <w:proofErr w:type="spellEnd"/>
+      <w:r>
+        <w:rPr>
+          <w:rFonts w:hint="eastAsia"/>
+        </w:rPr>
+        <w:t>文件</w:t>
+      </w:r>
+      <w:proofErr w:type="spellStart"/>
+      <w:r>
+        <w:rPr>
+          <w:rFonts w:hint="eastAsia"/>
+        </w:rPr>
+        <w:t>attatch</w:t>
+      </w:r>
+      <w:proofErr w:type="spellEnd"/>
+      <w:r>
+        <w:rPr>
+          <w:rFonts w:hint="eastAsia"/>
+        </w:rPr>
+        <w:t>到</w:t>
+      </w:r>
+      <w:r>
+        <w:rPr>
+          <w:rFonts w:hint="eastAsia"/>
+        </w:rPr>
+        <w:t>SQL Server</w:t>
+      </w:r>
+    </w:p>
+    <w:p>
+      <w:pPr>
+        <w:pStyle w:val="a3"/>
+        <w:numPr>
+          <w:ilvl w:val="0"/>
+          <w:numId w:val="8"/>
+        </w:numPr>
+        <w:ind w:firstLineChars="0"/>
+        <w:rPr>
+          <w:rFonts w:hint="eastAsia"/>
+        </w:rPr>
+      </w:pPr>
+      <w:r>
+        <w:rPr>
+          <w:rFonts w:hint="eastAsia"/>
+        </w:rPr>
+        <w:t>按</w:t>
+      </w:r>
+      <w:r>
+        <w:rPr>
+          <w:rFonts w:hint="eastAsia"/>
+        </w:rPr>
+        <w:t>Bin\</w:t>
+      </w:r>
+      <w:proofErr w:type="spellStart"/>
+      <w:r>
+        <w:t>Rpt.exe.config</w:t>
+      </w:r>
+      <w:proofErr w:type="spellEnd"/>
+      <w:r>
+        <w:rPr>
+          <w:rFonts w:hint="eastAsia"/>
+        </w:rPr>
+        <w:t>文件设置，修改数据库连接信息</w:t>
+      </w:r>
+    </w:p>
+    <w:p>
+      <w:pPr>
+        <w:pStyle w:val="a3"/>
+        <w:numPr>
+          <w:ilvl w:val="0"/>
+          <w:numId w:val="8"/>
+        </w:numPr>
+        <w:ind w:firstLineChars="0"/>
+        <w:rPr>
+          <w:rFonts w:hint="eastAsia"/>
+        </w:rPr>
+      </w:pPr>
+      <w:r>
+        <w:rPr>
+          <w:rFonts w:hint="eastAsia"/>
+        </w:rPr>
+        <w:t>把</w:t>
+      </w:r>
+      <w:r>
+        <w:rPr>
+          <w:rFonts w:hint="eastAsia"/>
+        </w:rPr>
+        <w:t>SQL Server</w:t>
+      </w:r>
+      <w:r>
+        <w:rPr>
+          <w:rFonts w:hint="eastAsia"/>
+        </w:rPr>
+        <w:t>服务的启动</w:t>
+      </w:r>
+      <w:proofErr w:type="gramStart"/>
+      <w:r>
+        <w:rPr>
+          <w:rFonts w:hint="eastAsia"/>
+        </w:rPr>
+        <w:t>帐号</w:t>
+      </w:r>
+      <w:proofErr w:type="gramEnd"/>
+      <w:r>
+        <w:rPr>
+          <w:rFonts w:hint="eastAsia"/>
+        </w:rPr>
+        <w:t>加入系统管理员用户群组</w:t>
+      </w:r>
+      <w:r>
+        <w:rPr>
+          <w:rFonts w:hint="eastAsia"/>
+        </w:rPr>
+        <w:t>，</w:t>
+      </w:r>
+      <w:r>
+        <w:rPr>
+          <w:rFonts w:hint="eastAsia"/>
+        </w:rPr>
+        <w:t>如图</w:t>
+      </w:r>
+      <w:r>
+        <w:rPr>
+          <w:rFonts w:hint="eastAsia"/>
+        </w:rPr>
+        <w:t>6-1</w:t>
+      </w:r>
+    </w:p>
+    <w:p>
+      <w:pPr>
+        <w:pStyle w:val="a3"/>
+        <w:numPr>
+          <w:ilvl w:val="0"/>
+          <w:numId w:val="8"/>
+        </w:numPr>
+        <w:ind w:firstLineChars="0"/>
+        <w:rPr>
+          <w:rFonts w:hint="eastAsia"/>
+        </w:rPr>
+      </w:pPr>
+      <w:r>
+        <w:rPr>
+          <w:rFonts w:hint="eastAsia"/>
+        </w:rPr>
+        <w:t>运行</w:t>
+      </w:r>
+      <w:r>
+        <w:rPr>
+          <w:rFonts w:hint="eastAsia"/>
+        </w:rPr>
+        <w:t>Bin\</w:t>
+      </w:r>
+      <w:r>
+        <w:t>Rpt.exe</w:t>
+      </w:r>
+      <w:r>
+        <w:rPr>
+          <w:rFonts w:hint="eastAsia"/>
+        </w:rPr>
+        <w:t>打开报表系统</w:t>
+      </w:r>
+    </w:p>
+    <w:p>
+      <w:pPr>
+        <w:pStyle w:val="a3"/>
+        <w:ind w:left="840" w:firstLineChars="0" w:firstLine="0"/>
+        <w:jc w:val="center"/>
+        <w:rPr>
+          <w:rFonts w:hint="eastAsia"/>
+        </w:rPr>
+      </w:pPr>
+      <w:r>
+        <w:rPr>
+          <w:noProof/>
+        </w:rPr>
+        <w:drawing>
+          <wp:inline distT="0" distB="0" distL="0" distR="0" wp14:anchorId="02FE47CD" wp14:editId="701538F8">
+            <wp:extent cx="3943350" cy="4095750"/>
+            <wp:effectExtent l="0" t="0" r="0" b="0"/>
+            <wp:docPr id="20" name="图片 20"/>
+            <wp:cNvGraphicFramePr>
+              <a:graphicFrameLocks xmlns:a="http://schemas.openxmlformats.org/drawingml/2006/main" noChangeAspect="1"/>
+            </wp:cNvGraphicFramePr>
+            <a:graphic xmlns:a="http://schemas.openxmlformats.org/drawingml/2006/main">
+              <a:graphicData uri="http://schemas.openxmlformats.org/drawingml/2006/picture">
+                <pic:pic xmlns:pic="http://schemas.openxmlformats.org/drawingml/2006/picture">
+                  <pic:nvPicPr>
+                    <pic:cNvPr id="0" name=""/>
+                    <pic:cNvPicPr/>
+                  </pic:nvPicPr>
+                  <pic:blipFill>
+                    <a:blip r:embed="rId33"/>
+                    <a:stretch>
+                      <a:fillRect/>
+                    </a:stretch>
+                  </pic:blipFill>
+                  <pic:spPr>
+                    <a:xfrm>
+                      <a:off x="0" y="0"/>
+                      <a:ext cx="3943350" cy="4095750"/>
+                    </a:xfrm>
+                    <a:prstGeom prst="rect">
+                      <a:avLst/>
+                    </a:prstGeom>
+                  </pic:spPr>
+                </pic:pic>
+              </a:graphicData>
+            </a:graphic>
+          </wp:inline>
+        </w:drawing>
+      </w:r>
+    </w:p>
+    <w:p>
+      <w:pPr>
+        <w:pStyle w:val="a3"/>
+        <w:ind w:left="840" w:firstLineChars="0" w:firstLine="0"/>
+        <w:jc w:val="center"/>
+        <w:rPr>
+          <w:rFonts w:hint="eastAsia"/>
+        </w:rPr>
+      </w:pPr>
+      <w:r>
+        <w:rPr>
+          <w:rFonts w:hint="eastAsia"/>
+        </w:rPr>
+        <w:t>图</w:t>
+      </w:r>
+      <w:r>
+        <w:rPr>
+          <w:rFonts w:hint="eastAsia"/>
+        </w:rPr>
+        <w:t>6-1</w:t>
+      </w:r>
+    </w:p>
+    <w:p>
+      <w:pPr>
+        <w:widowControl/>
+        <w:jc w:val="left"/>
+      </w:pPr>
+      <w:r>
+        <w:br w:type="page"/>
+      </w:r>
+    </w:p>
+    <w:p>
+      <w:pPr>
+        <w:pStyle w:val="3"/>
+        <w:rPr>
+          <w:rFonts w:hint="eastAsia"/>
+        </w:rPr>
+      </w:pPr>
+      <w:bookmarkStart w:id="34" w:name="_Toc439190980"/>
+      <w:r>
+        <w:rPr>
+          <w:rFonts w:hint="eastAsia"/>
+        </w:rPr>
+        <w:lastRenderedPageBreak/>
+        <w:t>升级</w:t>
+      </w:r>
+      <w:bookmarkEnd w:id="34"/>
+    </w:p>
+    <w:p>
+      <w:pPr>
+        <w:pStyle w:val="a3"/>
+        <w:numPr>
+          <w:ilvl w:val="0"/>
+          <w:numId w:val="10"/>
+        </w:numPr>
+        <w:ind w:firstLineChars="0"/>
+        <w:rPr>
+          <w:rFonts w:hint="eastAsia"/>
+        </w:rPr>
+      </w:pPr>
+      <w:r>
+        <w:rPr>
+          <w:rFonts w:hint="eastAsia"/>
+        </w:rPr>
+        <w:t>将升级包下载到安装目录的</w:t>
+      </w:r>
+      <w:r>
+        <w:rPr>
+          <w:rFonts w:hint="eastAsia"/>
+        </w:rPr>
+        <w:t>Release</w:t>
+      </w:r>
+      <w:r>
+        <w:rPr>
+          <w:rFonts w:hint="eastAsia"/>
+        </w:rPr>
+        <w:t>文件夹下</w:t>
+      </w:r>
+    </w:p>
+    <w:p>
+      <w:pPr>
+        <w:pStyle w:val="a3"/>
+        <w:numPr>
+          <w:ilvl w:val="0"/>
+          <w:numId w:val="10"/>
+        </w:numPr>
+        <w:ind w:firstLineChars="0"/>
+        <w:rPr>
+          <w:rFonts w:hint="eastAsia"/>
+        </w:rPr>
+      </w:pPr>
+      <w:r>
+        <w:rPr>
+          <w:rFonts w:hint="eastAsia"/>
+        </w:rPr>
+        <w:t>选择“解压到当前文件夹”将附件解压，将会得到文件夹</w:t>
+      </w:r>
+    </w:p>
+    <w:p>
+      <w:pPr>
+        <w:pStyle w:val="a3"/>
+        <w:numPr>
+          <w:ilvl w:val="0"/>
+          <w:numId w:val="10"/>
+        </w:numPr>
+        <w:ind w:firstLineChars="0"/>
+        <w:rPr>
+          <w:rFonts w:hint="eastAsia"/>
+        </w:rPr>
+      </w:pPr>
+      <w:r>
+        <w:rPr>
+          <w:rFonts w:hint="eastAsia"/>
+        </w:rPr>
+        <w:t>运行文件夹里的</w:t>
+      </w:r>
+      <w:proofErr w:type="spellStart"/>
+      <w:r>
+        <w:rPr>
+          <w:rFonts w:hint="eastAsia"/>
+        </w:rPr>
+        <w:t>Deployer</w:t>
+      </w:r>
+      <w:proofErr w:type="spellEnd"/>
+      <w:r>
+        <w:rPr>
+          <w:rFonts w:hint="eastAsia"/>
+        </w:rPr>
+        <w:t>，图</w:t>
+      </w:r>
+      <w:r>
+        <w:rPr>
+          <w:rFonts w:hint="eastAsia"/>
+        </w:rPr>
+        <w:t>6-2</w:t>
+      </w:r>
+      <w:r>
+        <w:rPr>
+          <w:rFonts w:hint="eastAsia"/>
+        </w:rPr>
+        <w:t>（运行</w:t>
+      </w:r>
+      <w:proofErr w:type="spellStart"/>
+      <w:r>
+        <w:rPr>
+          <w:rFonts w:hint="eastAsia"/>
+        </w:rPr>
+        <w:t>Deployer</w:t>
+      </w:r>
+      <w:proofErr w:type="spellEnd"/>
+      <w:r>
+        <w:rPr>
+          <w:rFonts w:hint="eastAsia"/>
+        </w:rPr>
+        <w:t>前确保报表系统没在运行）</w:t>
+      </w:r>
+    </w:p>
+    <w:p>
+      <w:pPr>
+        <w:pStyle w:val="a3"/>
+        <w:numPr>
+          <w:ilvl w:val="0"/>
+          <w:numId w:val="10"/>
+        </w:numPr>
+        <w:ind w:firstLineChars="0"/>
+        <w:rPr>
+          <w:rFonts w:hint="eastAsia"/>
+        </w:rPr>
+      </w:pPr>
+      <w:r>
+        <w:rPr>
+          <w:rFonts w:hint="eastAsia"/>
+        </w:rPr>
+        <w:t>按提示完成部署，然后关闭部署工具界面。</w:t>
+      </w:r>
+    </w:p>
+    <w:p>
+      <w:pPr>
+        <w:pStyle w:val="a3"/>
+        <w:numPr>
+          <w:ilvl w:val="0"/>
+          <w:numId w:val="10"/>
+        </w:numPr>
+        <w:ind w:firstLineChars="0"/>
+        <w:rPr>
+          <w:rFonts w:hint="eastAsia"/>
+        </w:rPr>
+      </w:pPr>
+      <w:r>
+        <w:rPr>
+          <w:rFonts w:hint="eastAsia"/>
+        </w:rPr>
+        <w:t>部署完成之后，即可</w:t>
+      </w:r>
+      <w:r>
+        <w:rPr>
+          <w:rFonts w:hint="eastAsia"/>
+        </w:rPr>
+        <w:t>使用</w:t>
+      </w:r>
+      <w:bookmarkStart w:id="35" w:name="_GoBack"/>
+      <w:bookmarkEnd w:id="35"/>
+      <w:r>
+        <w:rPr>
+          <w:rFonts w:hint="eastAsia"/>
+        </w:rPr>
+        <w:t>最新版的系统。</w:t>
+      </w:r>
+    </w:p>
+    <w:p>
+      <w:pPr>
+        <w:rPr>
+          <w:rFonts w:hint="eastAsia"/>
+        </w:rPr>
+      </w:pPr>
+    </w:p>
+    <w:p>
+      <w:pPr>
+        <w:jc w:val="center"/>
+        <w:rPr>
+          <w:rFonts w:hint="eastAsia"/>
+        </w:rPr>
+      </w:pPr>
+      <w:r>
+        <w:rPr>
+          <w:noProof/>
+        </w:rPr>
+        <w:drawing>
+          <wp:inline distT="0" distB="0" distL="0" distR="0" wp14:anchorId="7A56E0D8" wp14:editId="71FCAB43">
+            <wp:extent cx="3810000" cy="2857500"/>
+            <wp:effectExtent l="0" t="0" r="0" b="0"/>
+            <wp:docPr id="21" name="图片 21"/>
+            <wp:cNvGraphicFramePr>
+              <a:graphicFrameLocks xmlns:a="http://schemas.openxmlformats.org/drawingml/2006/main" noChangeAspect="1"/>
+            </wp:cNvGraphicFramePr>
+            <a:graphic xmlns:a="http://schemas.openxmlformats.org/drawingml/2006/main">
+              <a:graphicData uri="http://schemas.openxmlformats.org/drawingml/2006/picture">
+                <pic:pic xmlns:pic="http://schemas.openxmlformats.org/drawingml/2006/picture">
+                  <pic:nvPicPr>
+                    <pic:cNvPr id="0" name=""/>
+                    <pic:cNvPicPr/>
+                  </pic:nvPicPr>
+                  <pic:blipFill>
+                    <a:blip r:embed="rId34"/>
+                    <a:stretch>
+                      <a:fillRect/>
+                    </a:stretch>
+                  </pic:blipFill>
+                  <pic:spPr>
+                    <a:xfrm>
+                      <a:off x="0" y="0"/>
+                      <a:ext cx="3810000" cy="2857500"/>
+                    </a:xfrm>
+                    <a:prstGeom prst="rect">
+                      <a:avLst/>
+                    </a:prstGeom>
+                  </pic:spPr>
+                </pic:pic>
+              </a:graphicData>
+            </a:graphic>
+          </wp:inline>
+        </w:drawing>
+      </w:r>
+    </w:p>
+    <w:p>
+      <w:pPr>
+        <w:jc w:val="center"/>
+        <w:rPr>
+          <w:rFonts w:hint="eastAsia"/>
+        </w:rPr>
+      </w:pPr>
+      <w:r>
+        <w:rPr>
+          <w:rFonts w:hint="eastAsia"/>
+        </w:rPr>
+        <w:t>图</w:t>
+      </w:r>
+      <w:r>
+        <w:rPr>
+          <w:rFonts w:hint="eastAsia"/>
+        </w:rPr>
+        <w:t>6-2</w:t>
+      </w:r>
+    </w:p>
+    <w:p>
+      <w:pPr>
+        <w:widowControl/>
+        <w:jc w:val="left"/>
+      </w:pPr>
+      <w:r>
+        <w:br w:type="page"/>
+      </w:r>
+    </w:p>
+    <w:p>
+      <w:pPr>
+        <w:pStyle w:val="2"/>
+      </w:pPr>
+      <w:bookmarkStart w:id="36" w:name="_Toc439190981"/>
       <w:r>
         <w:rPr>
           <w:rFonts w:hint="eastAsia"/>
@@ -9304,11 +10423,33 @@
         <w:lastRenderedPageBreak/>
         <w:t>联系方式</w:t>
       </w:r>
-      <w:bookmarkEnd w:id="32"/>
+      <w:bookmarkEnd w:id="36"/>
     </w:p>
     <w:p>
       <w:pPr>
         <w:ind w:firstLineChars="200" w:firstLine="420"/>
+        <w:rPr>
+          <w:rFonts w:hint="eastAsia"/>
+        </w:rPr>
+      </w:pPr>
+      <w:r>
+        <w:rPr>
+          <w:rFonts w:hint="eastAsia"/>
+        </w:rPr>
+        <w:t>在本报表系统使用过程中遇到任何问题，请联系相关人员，我们会一周内予以答复。</w:t>
+      </w:r>
+    </w:p>
+    <w:p>
+      <w:pPr>
+        <w:ind w:firstLineChars="200" w:firstLine="420"/>
+        <w:rPr>
+          <w:rFonts w:hint="eastAsia"/>
+        </w:rPr>
+      </w:pPr>
+    </w:p>
+    <w:p>
+      <w:pPr>
+        <w:ind w:leftChars="100" w:left="210" w:firstLineChars="200" w:firstLine="420"/>
       </w:pPr>
       <w:r>
         <w:rPr>
@@ -9328,7 +10469,7 @@
         </w:rPr>
         <w:t>，</w:t>
       </w:r>
-      <w:hyperlink r:id="rId33" w:history="1">
+      <w:hyperlink r:id="rId35" w:history="1">
         <w:r>
           <w:rPr>
             <w:rStyle w:val="aa"/>
@@ -9341,7 +10482,7 @@
     <w:p>
       <w:pPr>
         <w:spacing w:beforeLines="50" w:before="156"/>
-        <w:ind w:firstLineChars="200" w:firstLine="420"/>
+        <w:ind w:leftChars="100" w:left="210" w:firstLineChars="200" w:firstLine="420"/>
       </w:pPr>
       <w:r>
         <w:rPr>
@@ -9349,7 +10490,7 @@
         </w:rPr>
         <w:t>产品技术支持：魏红记，</w:t>
       </w:r>
-      <w:hyperlink r:id="rId34" w:history="1">
+      <w:hyperlink r:id="rId36" w:history="1">
         <w:r>
           <w:rPr>
             <w:rStyle w:val="aa"/>
@@ -9361,8 +10502,8 @@
     </w:p>
     <w:p/>
     <w:sectPr>
-      <w:footerReference w:type="default" r:id="rId35"/>
-      <w:footerReference w:type="first" r:id="rId36"/>
+      <w:footerReference w:type="default" r:id="rId37"/>
+      <w:footerReference w:type="first" r:id="rId38"/>
       <w:pgSz w:w="11906" w:h="16838"/>
       <w:pgMar w:top="1440" w:right="1080" w:bottom="1440" w:left="1080" w:header="851" w:footer="992" w:gutter="0"/>
       <w:pgNumType w:start="1"/>
@@ -9493,7 +10634,7 @@
                 <w:bCs/>
                 <w:noProof/>
               </w:rPr>
-              <w:t>19</w:t>
+              <w:t>20</w:t>
             </w:r>
             <w:r>
               <w:rPr>
@@ -9508,7 +10649,13 @@
               <w:rPr>
                 <w:lang w:val="zh-CN"/>
               </w:rPr>
-              <w:t xml:space="preserve"> / </w:t>
+              <w:t xml:space="preserve"> </w:t>
+            </w:r>
+            <w:r>
+              <w:rPr>
+                <w:lang w:val="zh-CN"/>
+              </w:rPr>
+              <w:t xml:space="preserve">/ </w:t>
             </w:r>
             <w:r>
               <w:rPr>
@@ -9541,7 +10688,7 @@
                 <w:bCs/>
                 <w:noProof/>
               </w:rPr>
-              <w:t>20</w:t>
+              <w:t>22</w:t>
             </w:r>
             <w:r>
               <w:rPr>
@@ -9677,7 +10824,7 @@
                 <w:bCs/>
                 <w:noProof/>
               </w:rPr>
-              <w:t>20</w:t>
+              <w:t>22</w:t>
             </w:r>
             <w:r>
               <w:rPr>
@@ -10026,6 +11173,119 @@
     </w:lvl>
   </w:abstractNum>
   <w:abstractNum w:abstractNumId="3">
+    <w:nsid w:val="428813CD"/>
+    <w:multiLevelType w:val="hybridMultilevel"/>
+    <w:tmpl w:val="8D882968"/>
+    <w:lvl w:ilvl="0" w:tplc="0409000F">
+      <w:start w:val="1"/>
+      <w:numFmt w:val="decimal"/>
+      <w:lvlText w:val="%1."/>
+      <w:lvlJc w:val="left"/>
+      <w:pPr>
+        <w:ind w:left="840" w:hanging="420"/>
+      </w:pPr>
+      <w:rPr>
+        <w:rFonts w:hint="default"/>
+      </w:rPr>
+    </w:lvl>
+    <w:lvl w:ilvl="1" w:tplc="04090003">
+      <w:start w:val="1"/>
+      <w:numFmt w:val="bullet"/>
+      <w:lvlText w:val=""/>
+      <w:lvlJc w:val="left"/>
+      <w:pPr>
+        <w:ind w:left="1260" w:hanging="420"/>
+      </w:pPr>
+      <w:rPr>
+        <w:rFonts w:ascii="Wingdings" w:hAnsi="Wingdings" w:hint="default"/>
+      </w:rPr>
+    </w:lvl>
+    <w:lvl w:ilvl="2" w:tplc="04090005" w:tentative="1">
+      <w:start w:val="1"/>
+      <w:numFmt w:val="bullet"/>
+      <w:lvlText w:val=""/>
+      <w:lvlJc w:val="left"/>
+      <w:pPr>
+        <w:ind w:left="1680" w:hanging="420"/>
+      </w:pPr>
+      <w:rPr>
+        <w:rFonts w:ascii="Wingdings" w:hAnsi="Wingdings" w:hint="default"/>
+      </w:rPr>
+    </w:lvl>
+    <w:lvl w:ilvl="3" w:tplc="04090001" w:tentative="1">
+      <w:start w:val="1"/>
+      <w:numFmt w:val="bullet"/>
+      <w:lvlText w:val=""/>
+      <w:lvlJc w:val="left"/>
+      <w:pPr>
+        <w:ind w:left="2100" w:hanging="420"/>
+      </w:pPr>
+      <w:rPr>
+        <w:rFonts w:ascii="Wingdings" w:hAnsi="Wingdings" w:hint="default"/>
+      </w:rPr>
+    </w:lvl>
+    <w:lvl w:ilvl="4" w:tplc="04090003" w:tentative="1">
+      <w:start w:val="1"/>
+      <w:numFmt w:val="bullet"/>
+      <w:lvlText w:val=""/>
+      <w:lvlJc w:val="left"/>
+      <w:pPr>
+        <w:ind w:left="2520" w:hanging="420"/>
+      </w:pPr>
+      <w:rPr>
+        <w:rFonts w:ascii="Wingdings" w:hAnsi="Wingdings" w:hint="default"/>
+      </w:rPr>
+    </w:lvl>
+    <w:lvl w:ilvl="5" w:tplc="04090005" w:tentative="1">
+      <w:start w:val="1"/>
+      <w:numFmt w:val="bullet"/>
+      <w:lvlText w:val=""/>
+      <w:lvlJc w:val="left"/>
+      <w:pPr>
+        <w:ind w:left="2940" w:hanging="420"/>
+      </w:pPr>
+      <w:rPr>
+        <w:rFonts w:ascii="Wingdings" w:hAnsi="Wingdings" w:hint="default"/>
+      </w:rPr>
+    </w:lvl>
+    <w:lvl w:ilvl="6" w:tplc="04090001" w:tentative="1">
+      <w:start w:val="1"/>
+      <w:numFmt w:val="bullet"/>
+      <w:lvlText w:val=""/>
+      <w:lvlJc w:val="left"/>
+      <w:pPr>
+        <w:ind w:left="3360" w:hanging="420"/>
+      </w:pPr>
+      <w:rPr>
+        <w:rFonts w:ascii="Wingdings" w:hAnsi="Wingdings" w:hint="default"/>
+      </w:rPr>
+    </w:lvl>
+    <w:lvl w:ilvl="7" w:tplc="04090003" w:tentative="1">
+      <w:start w:val="1"/>
+      <w:numFmt w:val="bullet"/>
+      <w:lvlText w:val=""/>
+      <w:lvlJc w:val="left"/>
+      <w:pPr>
+        <w:ind w:left="3780" w:hanging="420"/>
+      </w:pPr>
+      <w:rPr>
+        <w:rFonts w:ascii="Wingdings" w:hAnsi="Wingdings" w:hint="default"/>
+      </w:rPr>
+    </w:lvl>
+    <w:lvl w:ilvl="8" w:tplc="04090005" w:tentative="1">
+      <w:start w:val="1"/>
+      <w:numFmt w:val="bullet"/>
+      <w:lvlText w:val=""/>
+      <w:lvlJc w:val="left"/>
+      <w:pPr>
+        <w:ind w:left="4200" w:hanging="420"/>
+      </w:pPr>
+      <w:rPr>
+        <w:rFonts w:ascii="Wingdings" w:hAnsi="Wingdings" w:hint="default"/>
+      </w:rPr>
+    </w:lvl>
+  </w:abstractNum>
+  <w:abstractNum w:abstractNumId="4">
     <w:nsid w:val="4E497BCB"/>
     <w:multiLevelType w:val="hybridMultilevel"/>
     <w:tmpl w:val="EA1012E6"/>
@@ -10114,7 +11374,120 @@
       </w:pPr>
     </w:lvl>
   </w:abstractNum>
-  <w:abstractNum w:abstractNumId="4">
+  <w:abstractNum w:abstractNumId="5">
+    <w:nsid w:val="53036745"/>
+    <w:multiLevelType w:val="hybridMultilevel"/>
+    <w:tmpl w:val="8D882968"/>
+    <w:lvl w:ilvl="0" w:tplc="0409000F">
+      <w:start w:val="1"/>
+      <w:numFmt w:val="decimal"/>
+      <w:lvlText w:val="%1."/>
+      <w:lvlJc w:val="left"/>
+      <w:pPr>
+        <w:ind w:left="840" w:hanging="420"/>
+      </w:pPr>
+      <w:rPr>
+        <w:rFonts w:hint="default"/>
+      </w:rPr>
+    </w:lvl>
+    <w:lvl w:ilvl="1" w:tplc="04090003">
+      <w:start w:val="1"/>
+      <w:numFmt w:val="bullet"/>
+      <w:lvlText w:val=""/>
+      <w:lvlJc w:val="left"/>
+      <w:pPr>
+        <w:ind w:left="1260" w:hanging="420"/>
+      </w:pPr>
+      <w:rPr>
+        <w:rFonts w:ascii="Wingdings" w:hAnsi="Wingdings" w:hint="default"/>
+      </w:rPr>
+    </w:lvl>
+    <w:lvl w:ilvl="2" w:tplc="04090005" w:tentative="1">
+      <w:start w:val="1"/>
+      <w:numFmt w:val="bullet"/>
+      <w:lvlText w:val=""/>
+      <w:lvlJc w:val="left"/>
+      <w:pPr>
+        <w:ind w:left="1680" w:hanging="420"/>
+      </w:pPr>
+      <w:rPr>
+        <w:rFonts w:ascii="Wingdings" w:hAnsi="Wingdings" w:hint="default"/>
+      </w:rPr>
+    </w:lvl>
+    <w:lvl w:ilvl="3" w:tplc="04090001" w:tentative="1">
+      <w:start w:val="1"/>
+      <w:numFmt w:val="bullet"/>
+      <w:lvlText w:val=""/>
+      <w:lvlJc w:val="left"/>
+      <w:pPr>
+        <w:ind w:left="2100" w:hanging="420"/>
+      </w:pPr>
+      <w:rPr>
+        <w:rFonts w:ascii="Wingdings" w:hAnsi="Wingdings" w:hint="default"/>
+      </w:rPr>
+    </w:lvl>
+    <w:lvl w:ilvl="4" w:tplc="04090003" w:tentative="1">
+      <w:start w:val="1"/>
+      <w:numFmt w:val="bullet"/>
+      <w:lvlText w:val=""/>
+      <w:lvlJc w:val="left"/>
+      <w:pPr>
+        <w:ind w:left="2520" w:hanging="420"/>
+      </w:pPr>
+      <w:rPr>
+        <w:rFonts w:ascii="Wingdings" w:hAnsi="Wingdings" w:hint="default"/>
+      </w:rPr>
+    </w:lvl>
+    <w:lvl w:ilvl="5" w:tplc="04090005" w:tentative="1">
+      <w:start w:val="1"/>
+      <w:numFmt w:val="bullet"/>
+      <w:lvlText w:val=""/>
+      <w:lvlJc w:val="left"/>
+      <w:pPr>
+        <w:ind w:left="2940" w:hanging="420"/>
+      </w:pPr>
+      <w:rPr>
+        <w:rFonts w:ascii="Wingdings" w:hAnsi="Wingdings" w:hint="default"/>
+      </w:rPr>
+    </w:lvl>
+    <w:lvl w:ilvl="6" w:tplc="04090001" w:tentative="1">
+      <w:start w:val="1"/>
+      <w:numFmt w:val="bullet"/>
+      <w:lvlText w:val=""/>
+      <w:lvlJc w:val="left"/>
+      <w:pPr>
+        <w:ind w:left="3360" w:hanging="420"/>
+      </w:pPr>
+      <w:rPr>
+        <w:rFonts w:ascii="Wingdings" w:hAnsi="Wingdings" w:hint="default"/>
+      </w:rPr>
+    </w:lvl>
+    <w:lvl w:ilvl="7" w:tplc="04090003" w:tentative="1">
+      <w:start w:val="1"/>
+      <w:numFmt w:val="bullet"/>
+      <w:lvlText w:val=""/>
+      <w:lvlJc w:val="left"/>
+      <w:pPr>
+        <w:ind w:left="3780" w:hanging="420"/>
+      </w:pPr>
+      <w:rPr>
+        <w:rFonts w:ascii="Wingdings" w:hAnsi="Wingdings" w:hint="default"/>
+      </w:rPr>
+    </w:lvl>
+    <w:lvl w:ilvl="8" w:tplc="04090005" w:tentative="1">
+      <w:start w:val="1"/>
+      <w:numFmt w:val="bullet"/>
+      <w:lvlText w:val=""/>
+      <w:lvlJc w:val="left"/>
+      <w:pPr>
+        <w:ind w:left="4200" w:hanging="420"/>
+      </w:pPr>
+      <w:rPr>
+        <w:rFonts w:ascii="Wingdings" w:hAnsi="Wingdings" w:hint="default"/>
+      </w:rPr>
+    </w:lvl>
+  </w:abstractNum>
+  <w:abstractNum w:abstractNumId="6">
     <w:nsid w:val="5C1C5B51"/>
     <w:multiLevelType w:val="hybridMultilevel"/>
     <w:tmpl w:val="BAD63EEE"/>
@@ -10227,7 +11600,7 @@
       </w:rPr>
     </w:lvl>
   </w:abstractNum>
-  <w:abstractNum w:abstractNumId="5">
+  <w:abstractNum w:abstractNumId="7">
     <w:nsid w:val="645431D3"/>
     <w:multiLevelType w:val="hybridMultilevel"/>
     <w:tmpl w:val="24E4C072"/>
@@ -10316,10 +11689,10 @@
       </w:pPr>
     </w:lvl>
   </w:abstractNum>
-  <w:abstractNum w:abstractNumId="6">
+  <w:abstractNum w:abstractNumId="8">
     <w:nsid w:val="64C06BC4"/>
     <w:multiLevelType w:val="hybridMultilevel"/>
-    <w:tmpl w:val="FD6CD1AA"/>
+    <w:tmpl w:val="A4609A6A"/>
     <w:lvl w:ilvl="0" w:tplc="04090005">
       <w:start w:val="1"/>
       <w:numFmt w:val="bullet"/>
@@ -10332,10 +11705,10 @@
         <w:rFonts w:ascii="Wingdings" w:hAnsi="Wingdings" w:hint="default"/>
       </w:rPr>
     </w:lvl>
-    <w:lvl w:ilvl="1" w:tplc="04090001">
+    <w:lvl w:ilvl="1" w:tplc="76E80666">
       <w:start w:val="1"/>
       <w:numFmt w:val="bullet"/>
-      <w:lvlText w:val=""/>
+      <w:lvlText w:val=""/>
       <w:lvlJc w:val="left"/>
       <w:pPr>
         <w:ind w:left="1680" w:hanging="420"/>
@@ -10429,17 +11802,103 @@
       </w:rPr>
     </w:lvl>
   </w:abstractNum>
+  <w:abstractNum w:abstractNumId="9">
+    <w:nsid w:val="7FAF2CA2"/>
+    <w:multiLevelType w:val="hybridMultilevel"/>
+    <w:tmpl w:val="1A3CAE1E"/>
+    <w:lvl w:ilvl="0" w:tplc="0409000F">
+      <w:start w:val="1"/>
+      <w:numFmt w:val="decimal"/>
+      <w:lvlText w:val="%1."/>
+      <w:lvlJc w:val="left"/>
+      <w:pPr>
+        <w:ind w:left="420" w:hanging="420"/>
+      </w:pPr>
+    </w:lvl>
+    <w:lvl w:ilvl="1" w:tplc="04090019" w:tentative="1">
+      <w:start w:val="1"/>
+      <w:numFmt w:val="lowerLetter"/>
+      <w:lvlText w:val="%2)"/>
+      <w:lvlJc w:val="left"/>
+      <w:pPr>
+        <w:ind w:left="840" w:hanging="420"/>
+      </w:pPr>
+    </w:lvl>
+    <w:lvl w:ilvl="2" w:tplc="0409001B" w:tentative="1">
+      <w:start w:val="1"/>
+      <w:numFmt w:val="lowerRoman"/>
+      <w:lvlText w:val="%3."/>
+      <w:lvlJc w:val="right"/>
+      <w:pPr>
+        <w:ind w:left="1260" w:hanging="420"/>
+      </w:pPr>
+    </w:lvl>
+    <w:lvl w:ilvl="3" w:tplc="0409000F" w:tentative="1">
+      <w:start w:val="1"/>
+      <w:numFmt w:val="decimal"/>
+      <w:lvlText w:val="%4."/>
+      <w:lvlJc w:val="left"/>
+      <w:pPr>
+        <w:ind w:left="1680" w:hanging="420"/>
+      </w:pPr>
+    </w:lvl>
+    <w:lvl w:ilvl="4" w:tplc="04090019" w:tentative="1">
+      <w:start w:val="1"/>
+      <w:numFmt w:val="lowerLetter"/>
+      <w:lvlText w:val="%5)"/>
+      <w:lvlJc w:val="left"/>
+      <w:pPr>
+        <w:ind w:left="2100" w:hanging="420"/>
+      </w:pPr>
+    </w:lvl>
+    <w:lvl w:ilvl="5" w:tplc="0409001B" w:tentative="1">
+      <w:start w:val="1"/>
+      <w:numFmt w:val="lowerRoman"/>
+      <w:lvlText w:val="%6."/>
+      <w:lvlJc w:val="right"/>
+      <w:pPr>
+        <w:ind w:left="2520" w:hanging="420"/>
+      </w:pPr>
+    </w:lvl>
+    <w:lvl w:ilvl="6" w:tplc="0409000F" w:tentative="1">
+      <w:start w:val="1"/>
+      <w:numFmt w:val="decimal"/>
+      <w:lvlText w:val="%7."/>
+      <w:lvlJc w:val="left"/>
+      <w:pPr>
+        <w:ind w:left="2940" w:hanging="420"/>
+      </w:pPr>
+    </w:lvl>
+    <w:lvl w:ilvl="7" w:tplc="04090019" w:tentative="1">
+      <w:start w:val="1"/>
+      <w:numFmt w:val="lowerLetter"/>
+      <w:lvlText w:val="%8)"/>
+      <w:lvlJc w:val="left"/>
+      <w:pPr>
+        <w:ind w:left="3360" w:hanging="420"/>
+      </w:pPr>
+    </w:lvl>
+    <w:lvl w:ilvl="8" w:tplc="0409001B" w:tentative="1">
+      <w:start w:val="1"/>
+      <w:numFmt w:val="lowerRoman"/>
+      <w:lvlText w:val="%9."/>
+      <w:lvlJc w:val="right"/>
+      <w:pPr>
+        <w:ind w:left="3780" w:hanging="420"/>
+      </w:pPr>
+    </w:lvl>
+  </w:abstractNum>
   <w:num w:numId="1">
+    <w:abstractNumId w:val="8"/>
+  </w:num>
+  <w:num w:numId="2">
+    <w:abstractNumId w:val="7"/>
+  </w:num>
+  <w:num w:numId="3">
     <w:abstractNumId w:val="6"/>
   </w:num>
-  <w:num w:numId="2">
-    <w:abstractNumId w:val="5"/>
-  </w:num>
-  <w:num w:numId="3">
+  <w:num w:numId="4">
     <w:abstractNumId w:val="4"/>
-  </w:num>
-  <w:num w:numId="4">
-    <w:abstractNumId w:val="3"/>
   </w:num>
   <w:num w:numId="5">
     <w:abstractNumId w:val="1"/>
@@ -10449,6 +11908,15 @@
   </w:num>
   <w:num w:numId="7">
     <w:abstractNumId w:val="0"/>
+  </w:num>
+  <w:num w:numId="8">
+    <w:abstractNumId w:val="3"/>
+  </w:num>
+  <w:num w:numId="9">
+    <w:abstractNumId w:val="9"/>
+  </w:num>
+  <w:num w:numId="10">
+    <w:abstractNumId w:val="5"/>
   </w:num>
 </w:numbering>
 </file>
@@ -11898,7 +13366,7 @@
 </file>
 
 <file path=customXml/itemProps2.xml><?xml version="1.0" encoding="utf-8"?>
-<ds:datastoreItem xmlns:ds="http://schemas.openxmlformats.org/officeDocument/2006/customXml" ds:itemID="{D04B5A94-B24C-4AE5-B790-20C940B46249}">
+<ds:datastoreItem xmlns:ds="http://schemas.openxmlformats.org/officeDocument/2006/customXml" ds:itemID="{314AC90A-84A0-4A6C-8CFD-6F3B5C55887D}">
   <ds:schemaRefs>
     <ds:schemaRef ds:uri="http://schemas.openxmlformats.org/officeDocument/2006/bibliography"/>
   </ds:schemaRefs>

</xml_diff>